<commit_message>
mer dokumentation och tester
</commit_message>
<xml_diff>
--- a/netcare/src/main/docs/Min halsoplan - Anvandningsfall.docx
+++ b/netcare/src/main/docs/Min halsoplan - Anvandningsfall.docx
@@ -2364,8 +2364,6 @@
       </w:tr>
     </w:tbl>
     <w:p>
-      <w:bookmarkStart w:id="6" w:name="_GoBack"/>
-      <w:bookmarkEnd w:id="6"/>
       <w:r>
         <w:br w:type="page"/>
       </w:r>
@@ -2435,12 +2433,12 @@
       <w:pPr>
         <w:pStyle w:val="Heading1"/>
       </w:pPr>
-      <w:bookmarkStart w:id="7" w:name="_Toc287103398"/>
+      <w:bookmarkStart w:id="6" w:name="_Toc287103398"/>
       <w:r>
         <w:lastRenderedPageBreak/>
         <w:t>Registrera en ny patient</w:t>
       </w:r>
-      <w:bookmarkEnd w:id="7"/>
+      <w:bookmarkEnd w:id="6"/>
     </w:p>
     <w:p/>
     <w:tbl>
@@ -2943,12 +2941,12 @@
       <w:pPr>
         <w:pStyle w:val="Heading1"/>
       </w:pPr>
-      <w:bookmarkStart w:id="8" w:name="_Toc287103399"/>
+      <w:bookmarkStart w:id="7" w:name="_Toc287103399"/>
       <w:r>
         <w:lastRenderedPageBreak/>
         <w:t>Skapa ny aktivitetsmallar</w:t>
       </w:r>
-      <w:bookmarkEnd w:id="8"/>
+      <w:bookmarkEnd w:id="7"/>
     </w:p>
     <w:p/>
     <w:tbl>
@@ -3903,7 +3901,7 @@
       <w:pPr>
         <w:pStyle w:val="Heading1"/>
       </w:pPr>
-      <w:bookmarkStart w:id="9" w:name="_Toc287103400"/>
+      <w:bookmarkStart w:id="8" w:name="_Toc287103400"/>
       <w:r>
         <w:lastRenderedPageBreak/>
         <w:t>Red</w:t>
@@ -3917,7 +3915,7 @@
       <w:r>
         <w:t xml:space="preserve"> aktivitetsmall</w:t>
       </w:r>
-      <w:bookmarkEnd w:id="9"/>
+      <w:bookmarkEnd w:id="8"/>
       <w:r>
         <w:t xml:space="preserve"> </w:t>
       </w:r>
@@ -4799,12 +4797,12 @@
       <w:pPr>
         <w:pStyle w:val="Heading1"/>
       </w:pPr>
-      <w:bookmarkStart w:id="10" w:name="_Toc287103401"/>
+      <w:bookmarkStart w:id="9" w:name="_Toc287103401"/>
       <w:r>
         <w:lastRenderedPageBreak/>
         <w:t>Skapa ny hälsoplan</w:t>
       </w:r>
-      <w:bookmarkEnd w:id="10"/>
+      <w:bookmarkEnd w:id="9"/>
     </w:p>
     <w:p/>
     <w:tbl>
@@ -5747,12 +5745,12 @@
       <w:pPr>
         <w:pStyle w:val="Heading1"/>
       </w:pPr>
-      <w:bookmarkStart w:id="11" w:name="_Toc287103402"/>
+      <w:bookmarkStart w:id="10" w:name="_Toc287103402"/>
       <w:r>
         <w:lastRenderedPageBreak/>
         <w:t>Redigera befintlig hälsoplan</w:t>
       </w:r>
-      <w:bookmarkEnd w:id="11"/>
+      <w:bookmarkEnd w:id="10"/>
     </w:p>
     <w:p/>
     <w:tbl>
@@ -6779,12 +6777,12 @@
       <w:pPr>
         <w:pStyle w:val="Heading1"/>
       </w:pPr>
-      <w:bookmarkStart w:id="12" w:name="_Toc287103403"/>
+      <w:bookmarkStart w:id="11" w:name="_Toc287103403"/>
       <w:r>
         <w:lastRenderedPageBreak/>
         <w:t>Ge feedback på genomförd aktivitet</w:t>
       </w:r>
-      <w:bookmarkEnd w:id="12"/>
+      <w:bookmarkEnd w:id="11"/>
     </w:p>
     <w:p/>
     <w:tbl>
@@ -7314,12 +7312,12 @@
       <w:pPr>
         <w:pStyle w:val="Heading1"/>
       </w:pPr>
-      <w:bookmarkStart w:id="13" w:name="_Toc287103404"/>
+      <w:bookmarkStart w:id="12" w:name="_Toc287103404"/>
       <w:r>
         <w:lastRenderedPageBreak/>
         <w:t>Rapportera en aktivitet</w:t>
       </w:r>
-      <w:bookmarkEnd w:id="13"/>
+      <w:bookmarkEnd w:id="12"/>
     </w:p>
     <w:p/>
     <w:tbl>
@@ -8300,12 +8298,12 @@
       <w:pPr>
         <w:pStyle w:val="Heading1"/>
       </w:pPr>
-      <w:bookmarkStart w:id="14" w:name="_Toc287103405"/>
+      <w:bookmarkStart w:id="13" w:name="_Toc287103405"/>
       <w:r>
         <w:lastRenderedPageBreak/>
         <w:t>Svara på uppmuntran</w:t>
       </w:r>
-      <w:bookmarkEnd w:id="14"/>
+      <w:bookmarkEnd w:id="13"/>
     </w:p>
     <w:p/>
     <w:tbl>
@@ -8826,12 +8824,12 @@
       <w:pPr>
         <w:pStyle w:val="Heading1"/>
       </w:pPr>
-      <w:bookmarkStart w:id="15" w:name="_Toc287103406"/>
+      <w:bookmarkStart w:id="14" w:name="_Toc287103406"/>
       <w:r>
         <w:lastRenderedPageBreak/>
         <w:t>Följa upp resultat</w:t>
       </w:r>
-      <w:bookmarkEnd w:id="15"/>
+      <w:bookmarkEnd w:id="14"/>
     </w:p>
     <w:p/>
     <w:tbl>
@@ -9593,12 +9591,12 @@
       <w:pPr>
         <w:pStyle w:val="Heading1"/>
       </w:pPr>
-      <w:bookmarkStart w:id="16" w:name="_Toc287103407"/>
+      <w:bookmarkStart w:id="15" w:name="_Toc287103407"/>
       <w:r>
         <w:lastRenderedPageBreak/>
         <w:t>Uppdatera profil</w:t>
       </w:r>
-      <w:bookmarkEnd w:id="16"/>
+      <w:bookmarkEnd w:id="15"/>
     </w:p>
     <w:p/>
     <w:tbl>
@@ -10037,12 +10035,12 @@
       <w:pPr>
         <w:pStyle w:val="Heading1"/>
       </w:pPr>
-      <w:bookmarkStart w:id="17" w:name="_Toc287103408"/>
+      <w:bookmarkStart w:id="16" w:name="_Toc287103408"/>
       <w:r>
         <w:lastRenderedPageBreak/>
         <w:t>Ställa in mobil-påminnelser</w:t>
       </w:r>
-      <w:bookmarkEnd w:id="17"/>
+      <w:bookmarkEnd w:id="16"/>
     </w:p>
     <w:p/>
     <w:tbl>
@@ -10570,12 +10568,12 @@
       <w:pPr>
         <w:pStyle w:val="Heading1"/>
       </w:pPr>
-      <w:bookmarkStart w:id="18" w:name="_Toc287103409"/>
+      <w:bookmarkStart w:id="17" w:name="_Toc287103409"/>
       <w:r>
         <w:lastRenderedPageBreak/>
         <w:t>Skapa vårdenhet</w:t>
       </w:r>
-      <w:bookmarkEnd w:id="18"/>
+      <w:bookmarkEnd w:id="17"/>
     </w:p>
     <w:p/>
     <w:tbl>
@@ -11239,12 +11237,12 @@
       <w:pPr>
         <w:pStyle w:val="Heading1"/>
       </w:pPr>
-      <w:bookmarkStart w:id="19" w:name="_Toc287103410"/>
+      <w:bookmarkStart w:id="18" w:name="_Toc287103410"/>
       <w:r>
         <w:lastRenderedPageBreak/>
         <w:t>Skapa aktivitetskategori</w:t>
       </w:r>
-      <w:bookmarkEnd w:id="19"/>
+      <w:bookmarkEnd w:id="18"/>
     </w:p>
     <w:p/>
     <w:tbl>
@@ -11899,7 +11897,7 @@
       <w:pPr>
         <w:pStyle w:val="Heading1"/>
       </w:pPr>
-      <w:bookmarkStart w:id="20" w:name="_Toc287103411"/>
+      <w:bookmarkStart w:id="19" w:name="_Toc287103411"/>
       <w:r>
         <w:lastRenderedPageBreak/>
         <w:t>Skapa</w:t>
@@ -11910,7 +11908,7 @@
       <w:r>
         <w:t>mätenhet</w:t>
       </w:r>
-      <w:bookmarkEnd w:id="20"/>
+      <w:bookmarkEnd w:id="19"/>
     </w:p>
     <w:p/>
     <w:tbl>
@@ -12403,13 +12401,13 @@
       <w:pPr>
         <w:pStyle w:val="Heading1"/>
       </w:pPr>
-      <w:bookmarkStart w:id="21" w:name="_Toc287103412"/>
+      <w:bookmarkStart w:id="20" w:name="_Toc287103412"/>
       <w:bookmarkEnd w:id="2"/>
       <w:r>
         <w:lastRenderedPageBreak/>
         <w:t>Tilldela behörighet</w:t>
       </w:r>
-      <w:bookmarkEnd w:id="21"/>
+      <w:bookmarkEnd w:id="20"/>
     </w:p>
     <w:p/>
     <w:tbl>
@@ -12932,12 +12930,12 @@
       <w:pPr>
         <w:pStyle w:val="Heading1"/>
       </w:pPr>
-      <w:bookmarkStart w:id="22" w:name="_Toc287103413"/>
+      <w:bookmarkStart w:id="21" w:name="_Toc287103413"/>
       <w:r>
         <w:lastRenderedPageBreak/>
         <w:t>Ta fram PDL-rapport</w:t>
       </w:r>
-      <w:bookmarkEnd w:id="22"/>
+      <w:bookmarkEnd w:id="21"/>
     </w:p>
     <w:p/>
     <w:tbl>
@@ -13557,7 +13555,7 @@
       <w:pPr>
         <w:pStyle w:val="Heading1"/>
       </w:pPr>
-      <w:bookmarkStart w:id="23" w:name="_Toc287103414"/>
+      <w:bookmarkStart w:id="22" w:name="_Toc287103414"/>
       <w:r>
         <w:lastRenderedPageBreak/>
         <w:t xml:space="preserve">Rapportera aktivitet via </w:t>
@@ -13566,7 +13564,7 @@
       <w:r>
         <w:t>mobilappen</w:t>
       </w:r>
-      <w:bookmarkEnd w:id="23"/>
+      <w:bookmarkEnd w:id="22"/>
       <w:proofErr w:type="spellEnd"/>
     </w:p>
     <w:p>
@@ -14152,6 +14150,32 @@
         </w:rPr>
       </w:pPr>
     </w:p>
+    <w:p>
+      <w:pPr>
+        <w:rPr>
+          <w:color w:val="FF0000"/>
+          <w:sz w:val="32"/>
+          <w:szCs w:val="32"/>
+        </w:rPr>
+      </w:pPr>
+      <w:r>
+        <w:rPr>
+          <w:color w:val="FF0000"/>
+          <w:sz w:val="32"/>
+          <w:szCs w:val="32"/>
+        </w:rPr>
+        <w:br w:type="page"/>
+      </w:r>
+    </w:p>
+    <w:p>
+      <w:pPr>
+        <w:rPr>
+          <w:color w:val="FF0000"/>
+          <w:sz w:val="32"/>
+          <w:szCs w:val="32"/>
+        </w:rPr>
+      </w:pPr>
+    </w:p>
     <w:tbl>
       <w:tblPr>
         <w:tblStyle w:val="LightList-Accent11"/>
@@ -14205,7 +14229,6 @@
               <w:jc w:val="center"/>
             </w:pPr>
             <w:r>
-              <w:lastRenderedPageBreak/>
               <w:t>2</w:t>
             </w:r>
           </w:p>
@@ -14549,12 +14572,12 @@
       <w:pPr>
         <w:pStyle w:val="Heading1"/>
       </w:pPr>
-      <w:bookmarkStart w:id="24" w:name="_Toc287103415"/>
+      <w:bookmarkStart w:id="23" w:name="_Toc287103415"/>
       <w:r>
         <w:lastRenderedPageBreak/>
         <w:t>Följa upp resultat</w:t>
       </w:r>
-      <w:bookmarkEnd w:id="24"/>
+      <w:bookmarkEnd w:id="23"/>
     </w:p>
     <w:p/>
     <w:tbl>
@@ -15148,11 +15171,8 @@
             <w:pPr>
               <w:cnfStyle w:val="000000000000" w:firstRow="0" w:lastRow="0" w:firstColumn="0" w:lastColumn="0" w:oddVBand="0" w:evenVBand="0" w:oddHBand="0" w:evenHBand="0" w:firstRowFirstColumn="0" w:firstRowLastColumn="0" w:lastRowFirstColumn="0" w:lastRowLastColumn="0"/>
             </w:pPr>
-          </w:p>
-          <w:p>
-            <w:pPr>
-              <w:cnfStyle w:val="000000000000" w:firstRow="0" w:lastRow="0" w:firstColumn="0" w:lastColumn="0" w:oddVBand="0" w:evenVBand="0" w:oddHBand="0" w:evenHBand="0" w:firstRowFirstColumn="0" w:firstRowLastColumn="0" w:lastRowFirstColumn="0" w:lastRowLastColumn="0"/>
-            </w:pPr>
+            <w:bookmarkStart w:id="24" w:name="_GoBack"/>
+            <w:bookmarkEnd w:id="24"/>
           </w:p>
         </w:tc>
       </w:tr>
@@ -15236,7 +15256,7 @@
         <w:sz w:val="18"/>
         <w:szCs w:val="18"/>
       </w:rPr>
-      <w:t>5</w:t>
+      <w:t>2</w:t>
     </w:r>
     <w:r>
       <w:rPr>
@@ -15285,7 +15305,7 @@
         <w:sz w:val="18"/>
         <w:szCs w:val="18"/>
       </w:rPr>
-      <w:t>38</w:t>
+      <w:t>37</w:t>
     </w:r>
     <w:r>
       <w:rPr>
@@ -15513,7 +15533,15 @@
               <w:b/>
               <w:sz w:val="16"/>
             </w:rPr>
-            <w:t>A</w:t>
+            <w:t>MHP-D-002</w:t>
+          </w:r>
+          <w:r>
+            <w:rPr>
+              <w:rFonts w:cs="Arial"/>
+              <w:b/>
+              <w:sz w:val="16"/>
+            </w:rPr>
+            <w:t xml:space="preserve"> PA2</w:t>
           </w:r>
         </w:p>
       </w:tc>
@@ -26420,6 +26448,7 @@
   </w:compat>
   <w:rsids>
     <w:rsidRoot w:val="00181600"/>
+    <w:rsid w:val="001661FB"/>
     <w:rsid w:val="00181600"/>
     <w:rsid w:val="002321E5"/>
     <w:rsid w:val="002C0105"/>
@@ -27141,7 +27170,7 @@
 </file>
 
 <file path=customXml/itemProps1.xml><?xml version="1.0" encoding="utf-8"?>
-<ds:datastoreItem xmlns:ds="http://schemas.openxmlformats.org/officeDocument/2006/customXml" ds:itemID="{3E2BB5BE-5594-4C42-9C8D-1B48DA6FC7B5}">
+<ds:datastoreItem xmlns:ds="http://schemas.openxmlformats.org/officeDocument/2006/customXml" ds:itemID="{280DB111-C8D5-EF48-B1DA-44BFFD1667E1}">
   <ds:schemaRefs>
     <ds:schemaRef ds:uri="http://schemas.openxmlformats.org/officeDocument/2006/bibliography"/>
   </ds:schemaRefs>

</xml_diff>